<commit_message>
Committed Final Report Shreyas
</commit_message>
<xml_diff>
--- a/Final_Report.docx
+++ b/Final_Report.docx
@@ -280,6 +280,76 @@
     </w:p>
     <w:p>
       <w:pPr>
+        <w:autoSpaceDE w:val="0"/>
+        <w:autoSpaceDN w:val="0"/>
+        <w:adjustRightInd w:val="0"/>
+        <w:spacing w:after="0" w:line="240" w:lineRule="auto"/>
+        <w:jc w:val="both"/>
+        <w:rPr>
+          <w:rFonts w:asciiTheme="majorHAnsi" w:hAnsiTheme="majorHAnsi" w:cs="Times New Roman"/>
+          <w:sz w:val="24"/>
+          <w:szCs w:val="24"/>
+        </w:rPr>
+      </w:pPr>
+    </w:p>
+    <w:p>
+      <w:pPr>
+        <w:autoSpaceDE w:val="0"/>
+        <w:autoSpaceDN w:val="0"/>
+        <w:adjustRightInd w:val="0"/>
+        <w:spacing w:after="0" w:line="240" w:lineRule="auto"/>
+        <w:jc w:val="both"/>
+        <w:rPr>
+          <w:rFonts w:asciiTheme="majorHAnsi" w:hAnsiTheme="majorHAnsi" w:cs="Times New Roman"/>
+          <w:sz w:val="24"/>
+          <w:szCs w:val="24"/>
+        </w:rPr>
+      </w:pPr>
+      <w:r>
+        <w:rPr>
+          <w:rFonts w:asciiTheme="majorHAnsi" w:hAnsiTheme="majorHAnsi" w:cs="Times New Roman"/>
+          <w:sz w:val="24"/>
+          <w:szCs w:val="24"/>
+        </w:rPr>
+        <w:t>We have used data sets from two different data sources:</w:t>
+      </w:r>
+    </w:p>
+    <w:p>
+      <w:pPr>
+        <w:pStyle w:val="ListParagraph"/>
+        <w:numPr>
+          <w:ilvl w:val="0"/>
+          <w:numId w:val="37"/>
+        </w:numPr>
+        <w:jc w:val="both"/>
+        <w:rPr>
+          <w:rFonts w:asciiTheme="majorHAnsi" w:hAnsiTheme="majorHAnsi"/>
+          <w:b/>
+          <w:i/>
+          <w:sz w:val="24"/>
+          <w:szCs w:val="24"/>
+          <w:u w:val="single"/>
+        </w:rPr>
+      </w:pPr>
+      <w:r>
+        <w:rPr>
+          <w:rFonts w:asciiTheme="majorHAnsi" w:hAnsiTheme="majorHAnsi"/>
+          <w:b/>
+          <w:i/>
+          <w:sz w:val="24"/>
+          <w:szCs w:val="24"/>
+          <w:u w:val="single"/>
+        </w:rPr>
+        <w:t>awt.cbp.go</w:t>
+      </w:r>
+    </w:p>
+    <w:p>
+      <w:pPr>
+        <w:pStyle w:val="ListParagraph"/>
+        <w:numPr>
+          <w:ilvl w:val="0"/>
+          <w:numId w:val="37"/>
+        </w:numPr>
         <w:autoSpaceDE w:val="0"/>
         <w:autoSpaceDN w:val="0"/>
         <w:adjustRightInd w:val="0"/>
@@ -1777,7 +1847,7 @@
           <w:sz w:val="24"/>
           <w:szCs w:val="24"/>
         </w:rPr>
-        <w:t xml:space="preserve"> are red in color.</w:t>
+        <w:t xml:space="preserve"> are red in color.  [5]</w:t>
       </w:r>
     </w:p>
     <w:p>
@@ -1904,6 +1974,11 @@
     <w:p>
       <w:pPr>
         <w:ind w:firstLine="720"/>
+        <w:rPr>
+          <w:rFonts w:asciiTheme="majorHAnsi" w:hAnsiTheme="majorHAnsi"/>
+          <w:sz w:val="24"/>
+          <w:szCs w:val="24"/>
+        </w:rPr>
       </w:pPr>
       <w:r>
         <w:rPr>
@@ -1956,6 +2031,49 @@
     </w:p>
     <w:p>
       <w:pPr>
+        <w:ind w:firstLine="720"/>
+        <w:rPr>
+          <w:rFonts w:asciiTheme="majorHAnsi" w:hAnsiTheme="majorHAnsi"/>
+          <w:sz w:val="24"/>
+          <w:szCs w:val="24"/>
+        </w:rPr>
+      </w:pPr>
+    </w:p>
+    <w:p>
+      <w:pPr>
+        <w:pStyle w:val="Heading3"/>
+      </w:pPr>
+      <w:r>
+        <w:t>Discover:</w:t>
+      </w:r>
+    </w:p>
+    <w:p>
+      <w:pPr>
+        <w:rPr>
+          <w:rFonts w:asciiTheme="majorHAnsi" w:hAnsiTheme="majorHAnsi"/>
+          <w:sz w:val="24"/>
+          <w:szCs w:val="24"/>
+        </w:rPr>
+      </w:pPr>
+      <w:r>
+        <w:rPr>
+          <w:rFonts w:asciiTheme="majorHAnsi" w:hAnsiTheme="majorHAnsi"/>
+          <w:sz w:val="24"/>
+          <w:szCs w:val="24"/>
+        </w:rPr>
+        <w:t>This visualiza</w:t>
+      </w:r>
+      <w:r>
+        <w:rPr>
+          <w:rFonts w:asciiTheme="majorHAnsi" w:hAnsiTheme="majorHAnsi"/>
+          <w:sz w:val="24"/>
+          <w:szCs w:val="24"/>
+        </w:rPr>
+        <w:t>tion allows the user to discover any airports which may have larger number of flights and any airports the average monthly wait time for that year at that airport</w:t>
+      </w:r>
+    </w:p>
+    <w:p>
+      <w:pPr>
         <w:rPr>
           <w:rStyle w:val="Hyperlink"/>
           <w:rFonts w:asciiTheme="majorHAnsi" w:hAnsiTheme="majorHAnsi"/>
@@ -2107,7 +2225,6 @@
           <w:color w:val="000000" w:themeColor="text1"/>
           <w:u w:val="none"/>
         </w:rPr>
-        <w:lastRenderedPageBreak/>
         <w:t>Line Chart Visualization:</w:t>
       </w:r>
     </w:p>
@@ -2220,7 +2337,51 @@
           <w:szCs w:val="24"/>
           <w:u w:val="none"/>
         </w:rPr>
-        <w:t>The Line chart visualization shows the number of passengers and the time they waited for each month of the selected year for the selected year. The wait times are divided into 7 categories which are as follows.</w:t>
+        <w:t>The Line chart visualization shows the number of passengers and the time</w:t>
+      </w:r>
+      <w:r>
+        <w:rPr>
+          <w:rStyle w:val="Hyperlink"/>
+          <w:rFonts w:asciiTheme="majorHAnsi" w:hAnsiTheme="majorHAnsi"/>
+          <w:color w:val="auto"/>
+          <w:sz w:val="24"/>
+          <w:szCs w:val="24"/>
+          <w:u w:val="none"/>
+        </w:rPr>
+        <w:t xml:space="preserve"> ranges</w:t>
+      </w:r>
+      <w:r>
+        <w:rPr>
+          <w:rStyle w:val="Hyperlink"/>
+          <w:rFonts w:asciiTheme="majorHAnsi" w:hAnsiTheme="majorHAnsi"/>
+          <w:color w:val="auto"/>
+          <w:sz w:val="24"/>
+          <w:szCs w:val="24"/>
+          <w:u w:val="none"/>
+        </w:rPr>
+        <w:t xml:space="preserve"> they waited for each month of the selected year. The wait times are divided into 7 </w:t>
+      </w:r>
+      <w:r>
+        <w:rPr>
+          <w:rStyle w:val="Hyperlink"/>
+          <w:rFonts w:asciiTheme="majorHAnsi" w:hAnsiTheme="majorHAnsi"/>
+          <w:color w:val="auto"/>
+          <w:sz w:val="24"/>
+          <w:szCs w:val="24"/>
+          <w:u w:val="none"/>
+        </w:rPr>
+        <w:t xml:space="preserve">ranges </w:t>
+      </w:r>
+      <w:r>
+        <w:rPr>
+          <w:rStyle w:val="Hyperlink"/>
+          <w:rFonts w:asciiTheme="majorHAnsi" w:hAnsiTheme="majorHAnsi"/>
+          <w:color w:val="auto"/>
+          <w:sz w:val="24"/>
+          <w:szCs w:val="24"/>
+          <w:u w:val="none"/>
+        </w:rPr>
+        <w:t>which are as follows.</w:t>
       </w:r>
     </w:p>
     <w:p>
@@ -2517,6 +2678,7 @@
           <w:szCs w:val="24"/>
           <w:u w:val="none"/>
         </w:rPr>
+        <w:lastRenderedPageBreak/>
         <w:t xml:space="preserve">Each of these categories is represented by a separate line of a different color.  The Y axis is the number of passengers and the X axis is the months for the selected year. Using the line </w:t>
       </w:r>
       <w:r>
@@ -2539,19 +2701,7 @@
           <w:szCs w:val="24"/>
           <w:u w:val="none"/>
         </w:rPr>
-        <w:t xml:space="preserve"> </w:t>
-      </w:r>
-      <w:r>
-        <w:rPr>
-          <w:rStyle w:val="Hyperlink"/>
-          <w:rFonts w:asciiTheme="majorHAnsi" w:hAnsiTheme="majorHAnsi"/>
-          <w:color w:val="auto"/>
-          <w:sz w:val="24"/>
-          <w:szCs w:val="24"/>
-          <w:u w:val="none"/>
-        </w:rPr>
-        <w:lastRenderedPageBreak/>
-        <w:t>the user can see the number of passengers and the time they waited in a particular month for the selected year.</w:t>
+        <w:t xml:space="preserve"> the user can see the number of passengers and the time they waited in a particular month for the selected year.</w:t>
       </w:r>
     </w:p>
     <w:p>
@@ -2630,37 +2780,82 @@
       <w:pPr>
         <w:rPr>
           <w:rFonts w:asciiTheme="majorHAnsi" w:hAnsiTheme="majorHAnsi"/>
-        </w:rPr>
-      </w:pPr>
-      <w:r>
-        <w:rPr>
-          <w:rFonts w:asciiTheme="majorHAnsi" w:hAnsiTheme="majorHAnsi"/>
+          <w:sz w:val="24"/>
+          <w:szCs w:val="24"/>
+        </w:rPr>
+      </w:pPr>
+      <w:r>
+        <w:rPr>
+          <w:rFonts w:asciiTheme="majorHAnsi" w:hAnsiTheme="majorHAnsi"/>
+          <w:sz w:val="24"/>
+          <w:szCs w:val="24"/>
         </w:rPr>
         <w:t xml:space="preserve">This visualization allows the user </w:t>
       </w:r>
       <w:r>
         <w:rPr>
           <w:rFonts w:asciiTheme="majorHAnsi" w:hAnsiTheme="majorHAnsi"/>
+          <w:sz w:val="24"/>
+          <w:szCs w:val="24"/>
         </w:rPr>
         <w:t xml:space="preserve">to identify </w:t>
       </w:r>
       <w:r>
         <w:rPr>
           <w:rFonts w:asciiTheme="majorHAnsi" w:hAnsiTheme="majorHAnsi"/>
+          <w:sz w:val="24"/>
+          <w:szCs w:val="24"/>
         </w:rPr>
         <w:t>suitable</w:t>
       </w:r>
       <w:r>
         <w:rPr>
           <w:rFonts w:asciiTheme="majorHAnsi" w:hAnsiTheme="majorHAnsi"/>
+          <w:sz w:val="24"/>
+          <w:szCs w:val="24"/>
         </w:rPr>
         <w:t xml:space="preserve"> and unsuitable</w:t>
       </w:r>
       <w:r>
         <w:rPr>
           <w:rFonts w:asciiTheme="majorHAnsi" w:hAnsiTheme="majorHAnsi"/>
+          <w:sz w:val="24"/>
+          <w:szCs w:val="24"/>
+        </w:rPr>
+        <w:t xml:space="preserve"> times</w:t>
+      </w:r>
+      <w:r>
+        <w:rPr>
+          <w:rFonts w:asciiTheme="majorHAnsi" w:hAnsiTheme="majorHAnsi"/>
+          <w:sz w:val="24"/>
+          <w:szCs w:val="24"/>
         </w:rPr>
         <w:t xml:space="preserve"> for travel for the selected year and airport. </w:t>
+      </w:r>
+    </w:p>
+    <w:p>
+      <w:pPr>
+        <w:pStyle w:val="Heading3"/>
+      </w:pPr>
+      <w:r>
+        <w:t>Discover:</w:t>
+      </w:r>
+    </w:p>
+    <w:p>
+      <w:pPr>
+        <w:rPr>
+          <w:rFonts w:asciiTheme="majorHAnsi" w:hAnsiTheme="majorHAnsi"/>
+          <w:sz w:val="24"/>
+          <w:szCs w:val="24"/>
+        </w:rPr>
+      </w:pPr>
+      <w:r>
+        <w:rPr>
+          <w:rFonts w:asciiTheme="majorHAnsi" w:hAnsiTheme="majorHAnsi"/>
+          <w:sz w:val="24"/>
+          <w:szCs w:val="24"/>
+        </w:rPr>
+        <w:t>This visualization allows the user to discover any months where the number of passengers who waited for a particular time might be more or less</w:t>
       </w:r>
     </w:p>
     <w:p>
@@ -3140,8 +3335,6 @@
         </w:rPr>
         <w:t xml:space="preserve"> in the paper described in</w:t>
       </w:r>
-      <w:bookmarkStart w:id="0" w:name="_GoBack"/>
-      <w:bookmarkEnd w:id="0"/>
       <w:r>
         <w:rPr>
           <w:rFonts w:asciiTheme="majorHAnsi" w:hAnsiTheme="majorHAnsi"/>
@@ -3677,7 +3870,109 @@
           <w:szCs w:val="24"/>
           <w:u w:val="none"/>
         </w:rPr>
-        <w:t xml:space="preserve"> at that airport for the selected year. </w:t>
+        <w:t xml:space="preserve"> at </w:t>
+      </w:r>
+      <w:r>
+        <w:rPr>
+          <w:rStyle w:val="Hyperlink"/>
+          <w:rFonts w:asciiTheme="majorHAnsi" w:hAnsiTheme="majorHAnsi"/>
+          <w:color w:val="auto"/>
+          <w:sz w:val="24"/>
+          <w:szCs w:val="24"/>
+          <w:u w:val="none"/>
+        </w:rPr>
+        <w:t xml:space="preserve">an </w:t>
+      </w:r>
+      <w:r>
+        <w:rPr>
+          <w:rStyle w:val="Hyperlink"/>
+          <w:rFonts w:asciiTheme="majorHAnsi" w:hAnsiTheme="majorHAnsi"/>
+          <w:color w:val="auto"/>
+          <w:sz w:val="24"/>
+          <w:szCs w:val="24"/>
+          <w:u w:val="none"/>
+        </w:rPr>
+        <w:t xml:space="preserve">airport for the </w:t>
+      </w:r>
+      <w:r>
+        <w:rPr>
+          <w:rStyle w:val="Hyperlink"/>
+          <w:rFonts w:asciiTheme="majorHAnsi" w:hAnsiTheme="majorHAnsi"/>
+          <w:color w:val="auto"/>
+          <w:sz w:val="24"/>
+          <w:szCs w:val="24"/>
+          <w:u w:val="none"/>
+        </w:rPr>
+        <w:t xml:space="preserve">various </w:t>
+      </w:r>
+      <w:r>
+        <w:rPr>
+          <w:rStyle w:val="Hyperlink"/>
+          <w:rFonts w:asciiTheme="majorHAnsi" w:hAnsiTheme="majorHAnsi"/>
+          <w:color w:val="auto"/>
+          <w:sz w:val="24"/>
+          <w:szCs w:val="24"/>
+          <w:u w:val="none"/>
+        </w:rPr>
+        <w:t>year</w:t>
+      </w:r>
+      <w:r>
+        <w:rPr>
+          <w:rStyle w:val="Hyperlink"/>
+          <w:rFonts w:asciiTheme="majorHAnsi" w:hAnsiTheme="majorHAnsi"/>
+          <w:color w:val="auto"/>
+          <w:sz w:val="24"/>
+          <w:szCs w:val="24"/>
+          <w:u w:val="none"/>
+        </w:rPr>
+        <w:t>s</w:t>
+      </w:r>
+      <w:r>
+        <w:rPr>
+          <w:rStyle w:val="Hyperlink"/>
+          <w:rFonts w:asciiTheme="majorHAnsi" w:hAnsiTheme="majorHAnsi"/>
+          <w:color w:val="auto"/>
+          <w:sz w:val="24"/>
+          <w:szCs w:val="24"/>
+          <w:u w:val="none"/>
+        </w:rPr>
+        <w:t>.</w:t>
+      </w:r>
+    </w:p>
+    <w:p>
+      <w:pPr>
+        <w:rPr>
+          <w:rStyle w:val="Hyperlink"/>
+          <w:rFonts w:asciiTheme="majorHAnsi" w:hAnsiTheme="majorHAnsi"/>
+          <w:color w:val="auto"/>
+          <w:sz w:val="24"/>
+          <w:szCs w:val="24"/>
+          <w:u w:val="none"/>
+        </w:rPr>
+      </w:pPr>
+      <w:r>
+        <w:rPr>
+          <w:rStyle w:val="Hyperlink"/>
+          <w:rFonts w:asciiTheme="majorHAnsi" w:hAnsiTheme="majorHAnsi"/>
+          <w:color w:val="auto"/>
+          <w:sz w:val="24"/>
+          <w:szCs w:val="24"/>
+          <w:u w:val="none"/>
+        </w:rPr>
+        <w:t>The line chart allow the user a view of the total number of people and the time ranges they waited at a particular airport for each month of various years.</w:t>
+      </w:r>
+      <w:bookmarkStart w:id="0" w:name="_GoBack"/>
+      <w:bookmarkEnd w:id="0"/>
+      <w:r>
+        <w:rPr>
+          <w:rStyle w:val="Hyperlink"/>
+          <w:rFonts w:asciiTheme="majorHAnsi" w:hAnsiTheme="majorHAnsi"/>
+          <w:color w:val="auto"/>
+          <w:sz w:val="24"/>
+          <w:szCs w:val="24"/>
+          <w:u w:val="none"/>
+        </w:rPr>
+        <w:t xml:space="preserve"> </w:t>
       </w:r>
     </w:p>
     <w:p>
@@ -3999,6 +4294,7 @@
           <w:szCs w:val="24"/>
           <w:u w:val="none"/>
         </w:rPr>
+        <w:lastRenderedPageBreak/>
         <w:t xml:space="preserve">Average wait time for each hour for all days of a selected year and airport. </w:t>
       </w:r>
     </w:p>
@@ -4027,7 +4323,6 @@
           <w:szCs w:val="24"/>
           <w:u w:val="none"/>
         </w:rPr>
-        <w:lastRenderedPageBreak/>
         <w:t>The inbound and outbound flights for a particular selected airport through the world map.</w:t>
       </w:r>
     </w:p>
@@ -4351,9 +4646,11 @@
       <w:pPr>
         <w:rPr>
           <w:rStyle w:val="Hyperlink"/>
-          <w:rFonts w:asciiTheme="majorHAnsi" w:hAnsiTheme="majorHAnsi"/>
-          <w:sz w:val="24"/>
-          <w:szCs w:val="24"/>
+          <w:rFonts w:asciiTheme="majorHAnsi" w:hAnsiTheme="majorHAnsi" w:cs="Arial"/>
+          <w:color w:val="1155CC"/>
+          <w:sz w:val="24"/>
+          <w:szCs w:val="24"/>
+          <w:shd w:val="clear" w:color="auto" w:fill="FFFFFF"/>
         </w:rPr>
       </w:pPr>
       <w:r>
@@ -4369,13 +4666,45 @@
         <w:r>
           <w:rPr>
             <w:rStyle w:val="Hyperlink"/>
-            <w:rFonts w:ascii="Arial" w:hAnsi="Arial" w:cs="Arial"/>
+            <w:rFonts w:asciiTheme="majorHAnsi" w:hAnsiTheme="majorHAnsi" w:cs="Arial"/>
             <w:color w:val="1155CC"/>
-            <w:sz w:val="19"/>
-            <w:szCs w:val="19"/>
+            <w:sz w:val="24"/>
+            <w:szCs w:val="24"/>
             <w:shd w:val="clear" w:color="auto" w:fill="FFFFFF"/>
           </w:rPr>
           <w:t>http://gramaz.io/pdf/li-2015-ehv.pdf</w:t>
+        </w:r>
+      </w:hyperlink>
+    </w:p>
+    <w:p>
+      <w:pPr>
+        <w:rPr>
+          <w:rStyle w:val="Hyperlink"/>
+          <w:rFonts w:asciiTheme="majorHAnsi" w:hAnsiTheme="majorHAnsi"/>
+          <w:sz w:val="24"/>
+          <w:szCs w:val="24"/>
+        </w:rPr>
+      </w:pPr>
+      <w:r>
+        <w:rPr>
+          <w:rStyle w:val="Hyperlink"/>
+          <w:rFonts w:asciiTheme="majorHAnsi" w:hAnsiTheme="majorHAnsi" w:cs="Arial"/>
+          <w:color w:val="1155CC"/>
+          <w:sz w:val="24"/>
+          <w:szCs w:val="24"/>
+          <w:shd w:val="clear" w:color="auto" w:fill="FFFFFF"/>
+        </w:rPr>
+        <w:t xml:space="preserve">[5] </w:t>
+      </w:r>
+      <w:hyperlink r:id="rId16" w:history="1">
+        <w:r>
+          <w:rPr>
+            <w:rStyle w:val="Hyperlink"/>
+            <w:rFonts w:asciiTheme="majorHAnsi" w:hAnsiTheme="majorHAnsi"/>
+            <w:sz w:val="24"/>
+            <w:szCs w:val="24"/>
+          </w:rPr>
+          <w:t>https://engineering.purdue.edu/~elm/projects/multilinevis/multilinevis.pdf</w:t>
         </w:r>
       </w:hyperlink>
     </w:p>
@@ -4938,6 +5267,95 @@
     </w:lvl>
   </w:abstractNum>
   <w:abstractNum w:abstractNumId="6" w15:restartNumberingAfterBreak="0">
+    <w:nsid w:val="681119B1"/>
+    <w:multiLevelType w:val="hybridMultilevel"/>
+    <w:tmpl w:val="C7BE811E"/>
+    <w:lvl w:ilvl="0" w:tplc="0409000F">
+      <w:start w:val="1"/>
+      <w:numFmt w:val="decimal"/>
+      <w:lvlText w:val="%1."/>
+      <w:lvlJc w:val="left"/>
+      <w:pPr>
+        <w:ind w:left="720" w:hanging="360"/>
+      </w:pPr>
+      <w:rPr>
+        <w:rFonts w:hint="default"/>
+      </w:rPr>
+    </w:lvl>
+    <w:lvl w:ilvl="1" w:tplc="04090019" w:tentative="1">
+      <w:start w:val="1"/>
+      <w:numFmt w:val="lowerLetter"/>
+      <w:lvlText w:val="%2."/>
+      <w:lvlJc w:val="left"/>
+      <w:pPr>
+        <w:ind w:left="1440" w:hanging="360"/>
+      </w:pPr>
+    </w:lvl>
+    <w:lvl w:ilvl="2" w:tplc="0409001B" w:tentative="1">
+      <w:start w:val="1"/>
+      <w:numFmt w:val="lowerRoman"/>
+      <w:lvlText w:val="%3."/>
+      <w:lvlJc w:val="right"/>
+      <w:pPr>
+        <w:ind w:left="2160" w:hanging="180"/>
+      </w:pPr>
+    </w:lvl>
+    <w:lvl w:ilvl="3" w:tplc="0409000F" w:tentative="1">
+      <w:start w:val="1"/>
+      <w:numFmt w:val="decimal"/>
+      <w:lvlText w:val="%4."/>
+      <w:lvlJc w:val="left"/>
+      <w:pPr>
+        <w:ind w:left="2880" w:hanging="360"/>
+      </w:pPr>
+    </w:lvl>
+    <w:lvl w:ilvl="4" w:tplc="04090019" w:tentative="1">
+      <w:start w:val="1"/>
+      <w:numFmt w:val="lowerLetter"/>
+      <w:lvlText w:val="%5."/>
+      <w:lvlJc w:val="left"/>
+      <w:pPr>
+        <w:ind w:left="3600" w:hanging="360"/>
+      </w:pPr>
+    </w:lvl>
+    <w:lvl w:ilvl="5" w:tplc="0409001B" w:tentative="1">
+      <w:start w:val="1"/>
+      <w:numFmt w:val="lowerRoman"/>
+      <w:lvlText w:val="%6."/>
+      <w:lvlJc w:val="right"/>
+      <w:pPr>
+        <w:ind w:left="4320" w:hanging="180"/>
+      </w:pPr>
+    </w:lvl>
+    <w:lvl w:ilvl="6" w:tplc="0409000F" w:tentative="1">
+      <w:start w:val="1"/>
+      <w:numFmt w:val="decimal"/>
+      <w:lvlText w:val="%7."/>
+      <w:lvlJc w:val="left"/>
+      <w:pPr>
+        <w:ind w:left="5040" w:hanging="360"/>
+      </w:pPr>
+    </w:lvl>
+    <w:lvl w:ilvl="7" w:tplc="04090019" w:tentative="1">
+      <w:start w:val="1"/>
+      <w:numFmt w:val="lowerLetter"/>
+      <w:lvlText w:val="%8."/>
+      <w:lvlJc w:val="left"/>
+      <w:pPr>
+        <w:ind w:left="5760" w:hanging="360"/>
+      </w:pPr>
+    </w:lvl>
+    <w:lvl w:ilvl="8" w:tplc="0409001B" w:tentative="1">
+      <w:start w:val="1"/>
+      <w:numFmt w:val="lowerRoman"/>
+      <w:lvlText w:val="%9."/>
+      <w:lvlJc w:val="right"/>
+      <w:pPr>
+        <w:ind w:left="6480" w:hanging="180"/>
+      </w:pPr>
+    </w:lvl>
+  </w:abstractNum>
+  <w:abstractNum w:abstractNumId="7" w15:restartNumberingAfterBreak="0">
     <w:nsid w:val="737A6D86"/>
     <w:multiLevelType w:val="hybridMultilevel"/>
     <w:tmpl w:val="49860984"/>
@@ -5042,7 +5460,7 @@
     <w:abstractNumId w:val="4"/>
   </w:num>
   <w:num w:numId="6">
-    <w:abstractNumId w:val="6"/>
+    <w:abstractNumId w:val="7"/>
   </w:num>
   <w:num w:numId="7">
     <w:abstractNumId w:val="1"/>
@@ -5133,6 +5551,9 @@
   </w:num>
   <w:num w:numId="36">
     <w:abstractNumId w:val="1"/>
+  </w:num>
+  <w:num w:numId="37">
+    <w:abstractNumId w:val="6"/>
   </w:num>
 </w:numbering>
 </file>
@@ -6496,7 +6917,7 @@
 </file>
 
 <file path=customXml/itemProps1.xml><?xml version="1.0" encoding="utf-8"?>
-<ds:datastoreItem xmlns:ds="http://schemas.openxmlformats.org/officeDocument/2006/customXml" ds:itemID="{246214BA-8A4B-49A5-BCAE-A74FF1255BD3}">
+<ds:datastoreItem xmlns:ds="http://schemas.openxmlformats.org/officeDocument/2006/customXml" ds:itemID="{44818486-CA80-45D8-88F4-E8ED09792D80}">
   <ds:schemaRefs>
     <ds:schemaRef ds:uri="http://schemas.openxmlformats.org/officeDocument/2006/bibliography"/>
   </ds:schemaRefs>

</xml_diff>